<commit_message>
Added code and read me file.
</commit_message>
<xml_diff>
--- a/exam/exam2/exam2.docx
+++ b/exam/exam2/exam2.docx
@@ -317,7 +317,19 @@
         <w:rPr>
           <w:rFonts w:ascii="Calibri" w:hAnsi="Calibri" w:cs="Calibri"/>
         </w:rPr>
-        <w:t>Code your solution.</w:t>
+        <w:t>Code your solution</w:t>
+      </w:r>
+      <w:r>
+        <w:rPr>
+          <w:rFonts w:ascii="Calibri" w:hAnsi="Calibri" w:cs="Calibri"/>
+        </w:rPr>
+        <w:t xml:space="preserve"> using dynamic programming with python</w:t>
+      </w:r>
+      <w:r>
+        <w:rPr>
+          <w:rFonts w:ascii="Calibri" w:hAnsi="Calibri" w:cs="Calibri"/>
+        </w:rPr>
+        <w:t>.</w:t>
       </w:r>
     </w:p>
     <w:p>
@@ -526,13 +538,7 @@
         <w:rPr>
           <w:rFonts w:ascii="Calibri" w:hAnsi="Calibri" w:cs="Calibri"/>
         </w:rPr>
-        <w:t>You</w:t>
-      </w:r>
-      <w:r>
-        <w:rPr>
-          <w:rFonts w:ascii="Calibri" w:hAnsi="Calibri" w:cs="Calibri"/>
-        </w:rPr>
-        <w:t xml:space="preserve"> can</w:t>
+        <w:t>You can</w:t>
       </w:r>
       <w:r>
         <w:rPr>
@@ -578,11 +584,100 @@
           <w:b/>
         </w:rPr>
       </w:pPr>
-      <w:r>
-        <w:rPr>
-          <w:rFonts w:ascii="Calibri" w:hAnsi="Calibri" w:cs="Calibri"/>
-          <w:b/>
-        </w:rPr>
+    </w:p>
+    <w:p>
+      <w:pPr>
+        <w:rPr>
+          <w:rFonts w:ascii="Calibri" w:hAnsi="Calibri" w:cs="Calibri"/>
+          <w:b/>
+        </w:rPr>
+      </w:pPr>
+    </w:p>
+    <w:p>
+      <w:pPr>
+        <w:rPr>
+          <w:rFonts w:ascii="Calibri" w:hAnsi="Calibri" w:cs="Calibri"/>
+          <w:b/>
+        </w:rPr>
+      </w:pPr>
+    </w:p>
+    <w:p>
+      <w:pPr>
+        <w:rPr>
+          <w:rFonts w:ascii="Calibri" w:hAnsi="Calibri" w:cs="Calibri"/>
+          <w:b/>
+        </w:rPr>
+      </w:pPr>
+    </w:p>
+    <w:p>
+      <w:pPr>
+        <w:rPr>
+          <w:rFonts w:ascii="Calibri" w:hAnsi="Calibri" w:cs="Calibri"/>
+          <w:b/>
+        </w:rPr>
+      </w:pPr>
+    </w:p>
+    <w:p>
+      <w:pPr>
+        <w:rPr>
+          <w:rFonts w:ascii="Calibri" w:hAnsi="Calibri" w:cs="Calibri"/>
+          <w:b/>
+        </w:rPr>
+      </w:pPr>
+    </w:p>
+    <w:p>
+      <w:pPr>
+        <w:rPr>
+          <w:rFonts w:ascii="Calibri" w:hAnsi="Calibri" w:cs="Calibri"/>
+          <w:b/>
+        </w:rPr>
+      </w:pPr>
+    </w:p>
+    <w:p>
+      <w:pPr>
+        <w:rPr>
+          <w:rFonts w:ascii="Calibri" w:hAnsi="Calibri" w:cs="Calibri"/>
+          <w:b/>
+        </w:rPr>
+      </w:pPr>
+    </w:p>
+    <w:p>
+      <w:pPr>
+        <w:rPr>
+          <w:rFonts w:ascii="Calibri" w:hAnsi="Calibri" w:cs="Calibri"/>
+          <w:b/>
+        </w:rPr>
+      </w:pPr>
+    </w:p>
+    <w:p>
+      <w:pPr>
+        <w:rPr>
+          <w:rFonts w:ascii="Calibri" w:hAnsi="Calibri" w:cs="Calibri"/>
+          <w:b/>
+        </w:rPr>
+      </w:pPr>
+    </w:p>
+    <w:p>
+      <w:pPr>
+        <w:rPr>
+          <w:rFonts w:ascii="Calibri" w:hAnsi="Calibri" w:cs="Calibri"/>
+          <w:b/>
+        </w:rPr>
+      </w:pPr>
+    </w:p>
+    <w:p>
+      <w:pPr>
+        <w:rPr>
+          <w:rFonts w:ascii="Calibri" w:hAnsi="Calibri" w:cs="Calibri"/>
+          <w:b/>
+        </w:rPr>
+      </w:pPr>
+      <w:r>
+        <w:rPr>
+          <w:rFonts w:ascii="Calibri" w:hAnsi="Calibri" w:cs="Calibri"/>
+          <w:b/>
+        </w:rPr>
+        <w:lastRenderedPageBreak/>
         <w:t>1</w:t>
       </w:r>
       <w:r>
@@ -703,7 +798,21 @@
         <w:rPr>
           <w:rFonts w:ascii="Calibri" w:eastAsia="Times New Roman" w:hAnsi="Calibri" w:cs="Calibri"/>
         </w:rPr>
-        <w:t>A falling path starts at any element in the first row, and chooses one element from each row.  The next row's choice must be in a column that is different from the previous row's column by at most one.</w:t>
+        <w:t xml:space="preserve">A falling path starts at any element in the first </w:t>
+      </w:r>
+      <w:proofErr w:type="gramStart"/>
+      <w:r>
+        <w:rPr>
+          <w:rFonts w:ascii="Calibri" w:eastAsia="Times New Roman" w:hAnsi="Calibri" w:cs="Calibri"/>
+        </w:rPr>
+        <w:t>row, and</w:t>
+      </w:r>
+      <w:proofErr w:type="gramEnd"/>
+      <w:r>
+        <w:rPr>
+          <w:rFonts w:ascii="Calibri" w:eastAsia="Times New Roman" w:hAnsi="Calibri" w:cs="Calibri"/>
+        </w:rPr>
+        <w:t xml:space="preserve"> chooses one element from each row.  The next row's choice must be in a column that is different from the previous row's column by at most one.</w:t>
       </w:r>
     </w:p>
     <w:p>
@@ -756,7 +865,6 @@
           <w:sz w:val="20"/>
           <w:szCs w:val="20"/>
         </w:rPr>
-        <w:lastRenderedPageBreak/>
         <w:t xml:space="preserve">Input: </w:t>
       </w:r>
       <w:r>
@@ -765,7 +873,25 @@
           <w:sz w:val="20"/>
           <w:szCs w:val="20"/>
         </w:rPr>
-        <w:t>[[1,2,3],[4,5,6],[7,8,9]]</w:t>
+        <w:t>[[1,2,3</w:t>
+      </w:r>
+      <w:proofErr w:type="gramStart"/>
+      <w:r>
+        <w:rPr>
+          <w:rFonts w:ascii="Calibri" w:eastAsia="Times New Roman" w:hAnsi="Calibri" w:cs="Calibri"/>
+          <w:sz w:val="20"/>
+          <w:szCs w:val="20"/>
+        </w:rPr>
+        <w:t>],[</w:t>
+      </w:r>
+      <w:proofErr w:type="gramEnd"/>
+      <w:r>
+        <w:rPr>
+          <w:rFonts w:ascii="Calibri" w:eastAsia="Times New Roman" w:hAnsi="Calibri" w:cs="Calibri"/>
+          <w:sz w:val="20"/>
+          <w:szCs w:val="20"/>
+        </w:rPr>
+        <w:t>4,5,6],[7,8,9]]</w:t>
       </w:r>
     </w:p>
     <w:p>
@@ -1026,7 +1152,27 @@
           <w:sz w:val="20"/>
           <w:szCs w:val="20"/>
         </w:rPr>
-        <w:t>1 &lt;= A.length == A[0].length &lt;= 100</w:t>
+        <w:t xml:space="preserve">1 &lt;= </w:t>
+      </w:r>
+      <w:proofErr w:type="spellStart"/>
+      <w:proofErr w:type="gramStart"/>
+      <w:r>
+        <w:rPr>
+          <w:rFonts w:ascii="Calibri" w:eastAsia="Times New Roman" w:hAnsi="Calibri" w:cs="Calibri"/>
+          <w:sz w:val="20"/>
+          <w:szCs w:val="20"/>
+        </w:rPr>
+        <w:t>A.length</w:t>
+      </w:r>
+      <w:proofErr w:type="spellEnd"/>
+      <w:proofErr w:type="gramEnd"/>
+      <w:r>
+        <w:rPr>
+          <w:rFonts w:ascii="Calibri" w:eastAsia="Times New Roman" w:hAnsi="Calibri" w:cs="Calibri"/>
+          <w:sz w:val="20"/>
+          <w:szCs w:val="20"/>
+        </w:rPr>
+        <w:t xml:space="preserve"> == A[0].length &lt;= 100</w:t>
       </w:r>
     </w:p>
     <w:p>
@@ -1046,7 +1192,25 @@
           <w:sz w:val="20"/>
           <w:szCs w:val="20"/>
         </w:rPr>
-        <w:t>-100 &lt;= A[i][j] &lt;= 100</w:t>
+        <w:t>-100 &lt;= A[</w:t>
+      </w:r>
+      <w:proofErr w:type="spellStart"/>
+      <w:r>
+        <w:rPr>
+          <w:rFonts w:ascii="Calibri" w:eastAsia="Times New Roman" w:hAnsi="Calibri" w:cs="Calibri"/>
+          <w:sz w:val="20"/>
+          <w:szCs w:val="20"/>
+        </w:rPr>
+        <w:t>i</w:t>
+      </w:r>
+      <w:proofErr w:type="spellEnd"/>
+      <w:r>
+        <w:rPr>
+          <w:rFonts w:ascii="Calibri" w:eastAsia="Times New Roman" w:hAnsi="Calibri" w:cs="Calibri"/>
+          <w:sz w:val="20"/>
+          <w:szCs w:val="20"/>
+        </w:rPr>
+        <w:t>][j] &lt;= 100</w:t>
       </w:r>
     </w:p>
     <w:p>
@@ -1177,7 +1341,25 @@
           <w:sz w:val="20"/>
           <w:szCs w:val="20"/>
         </w:rPr>
-        <w:t xml:space="preserve"> "abc"</w:t>
+        <w:t xml:space="preserve"> "</w:t>
+      </w:r>
+      <w:proofErr w:type="spellStart"/>
+      <w:r>
+        <w:rPr>
+          <w:rFonts w:ascii="Calibri" w:eastAsia="Times New Roman" w:hAnsi="Calibri" w:cs="Calibri"/>
+          <w:sz w:val="20"/>
+          <w:szCs w:val="20"/>
+        </w:rPr>
+        <w:t>abc</w:t>
+      </w:r>
+      <w:proofErr w:type="spellEnd"/>
+      <w:r>
+        <w:rPr>
+          <w:rFonts w:ascii="Calibri" w:eastAsia="Times New Roman" w:hAnsi="Calibri" w:cs="Calibri"/>
+          <w:sz w:val="20"/>
+          <w:szCs w:val="20"/>
+        </w:rPr>
+        <w:t>"</w:t>
       </w:r>
     </w:p>
     <w:p>
@@ -1328,7 +1510,25 @@
           <w:sz w:val="20"/>
           <w:szCs w:val="20"/>
         </w:rPr>
-        <w:t xml:space="preserve"> "aaa"</w:t>
+        <w:t xml:space="preserve"> "</w:t>
+      </w:r>
+      <w:proofErr w:type="spellStart"/>
+      <w:r>
+        <w:rPr>
+          <w:rFonts w:ascii="Calibri" w:eastAsia="Times New Roman" w:hAnsi="Calibri" w:cs="Calibri"/>
+          <w:sz w:val="20"/>
+          <w:szCs w:val="20"/>
+        </w:rPr>
+        <w:t>aaa</w:t>
+      </w:r>
+      <w:proofErr w:type="spellEnd"/>
+      <w:r>
+        <w:rPr>
+          <w:rFonts w:ascii="Calibri" w:eastAsia="Times New Roman" w:hAnsi="Calibri" w:cs="Calibri"/>
+          <w:sz w:val="20"/>
+          <w:szCs w:val="20"/>
+        </w:rPr>
+        <w:t>"</w:t>
       </w:r>
     </w:p>
     <w:p>
@@ -1365,6 +1565,7 @@
           <w:sz w:val="20"/>
           <w:szCs w:val="20"/>
         </w:rPr>
+        <w:lastRenderedPageBreak/>
         <w:t>Output:</w:t>
       </w:r>
       <w:r>
@@ -1418,7 +1619,25 @@
           <w:sz w:val="20"/>
           <w:szCs w:val="20"/>
         </w:rPr>
-        <w:t xml:space="preserve"> Six palindromic strings: "a", "a", "a", "aa", "aa", "aaa".</w:t>
+        <w:t xml:space="preserve"> Six palindromic strings: "a", "a", "a", "aa", "aa", "</w:t>
+      </w:r>
+      <w:proofErr w:type="spellStart"/>
+      <w:r>
+        <w:rPr>
+          <w:rFonts w:ascii="Calibri" w:eastAsia="Times New Roman" w:hAnsi="Calibri" w:cs="Calibri"/>
+          <w:sz w:val="20"/>
+          <w:szCs w:val="20"/>
+        </w:rPr>
+        <w:t>aaa</w:t>
+      </w:r>
+      <w:proofErr w:type="spellEnd"/>
+      <w:r>
+        <w:rPr>
+          <w:rFonts w:ascii="Calibri" w:eastAsia="Times New Roman" w:hAnsi="Calibri" w:cs="Calibri"/>
+          <w:sz w:val="20"/>
+          <w:szCs w:val="20"/>
+        </w:rPr>
+        <w:t>".</w:t>
       </w:r>
     </w:p>
     <w:p>
@@ -1493,14 +1712,7 @@
           <w:rFonts w:ascii="Calibri" w:eastAsia="Times New Roman" w:hAnsi="Calibri" w:cs="Calibri"/>
           <w:b/>
         </w:rPr>
-        <w:t xml:space="preserve"> - </w:t>
-      </w:r>
-      <w:r>
-        <w:rPr>
-          <w:rFonts w:ascii="Calibri" w:eastAsia="Times New Roman" w:hAnsi="Calibri" w:cs="Calibri"/>
-          <w:b/>
-        </w:rPr>
-        <w:t>Arithmetic Slices</w:t>
+        <w:t xml:space="preserve"> - Arithmetic Slices</w:t>
       </w:r>
     </w:p>
     <w:p>
@@ -1514,7 +1726,6 @@
         <w:rPr>
           <w:rFonts w:ascii="Calibri" w:eastAsia="Times New Roman" w:hAnsi="Calibri" w:cs="Calibri"/>
         </w:rPr>
-        <w:lastRenderedPageBreak/>
         <w:t>A sequence of number is called arithmetic if it consists of at least three elements and if the difference between any two consecutive elements is the same.</w:t>
       </w:r>
     </w:p>
@@ -1725,7 +1936,21 @@
           <w:rFonts w:ascii="Calibri" w:eastAsia="Times New Roman" w:hAnsi="Calibri" w:cs="Calibri"/>
         </w:rPr>
         <w:br/>
-        <w:t>A[P], A[p + 1], ..., A[Q - 1], A[Q] is arithmetic. In particular, this means that P + 1 &lt; Q.</w:t>
+        <w:t xml:space="preserve">A[P], </w:t>
+      </w:r>
+      <w:proofErr w:type="gramStart"/>
+      <w:r>
+        <w:rPr>
+          <w:rFonts w:ascii="Calibri" w:eastAsia="Times New Roman" w:hAnsi="Calibri" w:cs="Calibri"/>
+        </w:rPr>
+        <w:t>A[</w:t>
+      </w:r>
+      <w:proofErr w:type="gramEnd"/>
+      <w:r>
+        <w:rPr>
+          <w:rFonts w:ascii="Calibri" w:eastAsia="Times New Roman" w:hAnsi="Calibri" w:cs="Calibri"/>
+        </w:rPr>
+        <w:t>p + 1], ..., A[Q - 1], A[Q] is arithmetic. In particular, this means that P + 1 &lt; Q.</w:t>
       </w:r>
     </w:p>
     <w:p>
@@ -1899,14 +2124,7 @@
           <w:rFonts w:ascii="Calibri" w:eastAsia="Times New Roman" w:hAnsi="Calibri" w:cs="Calibri"/>
           <w:b/>
         </w:rPr>
-        <w:t xml:space="preserve"> - </w:t>
-      </w:r>
-      <w:r>
-        <w:rPr>
-          <w:rFonts w:ascii="Calibri" w:eastAsia="Times New Roman" w:hAnsi="Calibri" w:cs="Calibri"/>
-          <w:b/>
-        </w:rPr>
-        <w:t>Minimum ASCII Delete Sum for Two Strings</w:t>
+        <w:t xml:space="preserve"> - Minimum ASCII Delete Sum for Two Strings</w:t>
       </w:r>
     </w:p>
     <w:p>
@@ -1958,6 +2176,7 @@
           <w:b/>
           <w:bCs/>
         </w:rPr>
+        <w:lastRenderedPageBreak/>
         <w:t>Example 1:</w:t>
       </w:r>
     </w:p>
@@ -2224,7 +2443,25 @@
           <w:sz w:val="20"/>
           <w:szCs w:val="20"/>
         </w:rPr>
-        <w:t xml:space="preserve"> s1 = "delete", s2 = "leet"</w:t>
+        <w:t xml:space="preserve"> s1 = "delete", s2 = "</w:t>
+      </w:r>
+      <w:proofErr w:type="spellStart"/>
+      <w:r>
+        <w:rPr>
+          <w:rFonts w:ascii="Calibri" w:eastAsia="Times New Roman" w:hAnsi="Calibri" w:cs="Calibri"/>
+          <w:sz w:val="20"/>
+          <w:szCs w:val="20"/>
+        </w:rPr>
+        <w:t>leet</w:t>
+      </w:r>
+      <w:proofErr w:type="spellEnd"/>
+      <w:r>
+        <w:rPr>
+          <w:rFonts w:ascii="Calibri" w:eastAsia="Times New Roman" w:hAnsi="Calibri" w:cs="Calibri"/>
+          <w:sz w:val="20"/>
+          <w:szCs w:val="20"/>
+        </w:rPr>
+        <w:t>"</w:t>
       </w:r>
     </w:p>
     <w:p>
@@ -2306,7 +2543,6 @@
           <w:sz w:val="20"/>
           <w:szCs w:val="20"/>
         </w:rPr>
-        <w:lastRenderedPageBreak/>
         <w:t>Explanation:</w:t>
       </w:r>
       <w:r>
@@ -2350,7 +2586,25 @@
           <w:sz w:val="20"/>
           <w:szCs w:val="20"/>
         </w:rPr>
-        <w:t>adds 100[d]+101[e]+101[e] to the sum.  Deleting "e" from "leet" adds 101[e] to the sum.</w:t>
+        <w:t>adds 100[d]+101[e]+101[e] to the sum.  Deleting "e" from "</w:t>
+      </w:r>
+      <w:proofErr w:type="spellStart"/>
+      <w:r>
+        <w:rPr>
+          <w:rFonts w:ascii="Calibri" w:eastAsia="Times New Roman" w:hAnsi="Calibri" w:cs="Calibri"/>
+          <w:sz w:val="20"/>
+          <w:szCs w:val="20"/>
+        </w:rPr>
+        <w:t>leet</w:t>
+      </w:r>
+      <w:proofErr w:type="spellEnd"/>
+      <w:r>
+        <w:rPr>
+          <w:rFonts w:ascii="Calibri" w:eastAsia="Times New Roman" w:hAnsi="Calibri" w:cs="Calibri"/>
+          <w:sz w:val="20"/>
+          <w:szCs w:val="20"/>
+        </w:rPr>
+        <w:t>" adds 101[e] to the sum.</w:t>
       </w:r>
     </w:p>
     <w:p>
@@ -2420,7 +2674,25 @@
           <w:sz w:val="20"/>
           <w:szCs w:val="20"/>
         </w:rPr>
-        <w:t>If instead we turned both strings into "lee" or "eet", we would get answers of 433 or 417, which are higher.</w:t>
+        <w:t>If instead we turned both strings into "lee" or "</w:t>
+      </w:r>
+      <w:proofErr w:type="spellStart"/>
+      <w:r>
+        <w:rPr>
+          <w:rFonts w:ascii="Calibri" w:eastAsia="Times New Roman" w:hAnsi="Calibri" w:cs="Calibri"/>
+          <w:sz w:val="20"/>
+          <w:szCs w:val="20"/>
+        </w:rPr>
+        <w:t>eet</w:t>
+      </w:r>
+      <w:proofErr w:type="spellEnd"/>
+      <w:r>
+        <w:rPr>
+          <w:rFonts w:ascii="Calibri" w:eastAsia="Times New Roman" w:hAnsi="Calibri" w:cs="Calibri"/>
+          <w:sz w:val="20"/>
+          <w:szCs w:val="20"/>
+        </w:rPr>
+        <w:t>", we would get answers of 433 or 417, which are higher.</w:t>
       </w:r>
     </w:p>
     <w:p>
@@ -2451,6 +2723,7 @@
           <w:rFonts w:ascii="Calibri" w:eastAsia="Times New Roman" w:hAnsi="Calibri" w:cs="Calibri"/>
         </w:rPr>
       </w:pPr>
+      <w:proofErr w:type="gramStart"/>
       <w:r>
         <w:rPr>
           <w:rFonts w:ascii="Calibri" w:eastAsia="Times New Roman" w:hAnsi="Calibri" w:cs="Calibri"/>
@@ -2463,7 +2736,16 @@
           <w:sz w:val="20"/>
           <w:szCs w:val="20"/>
         </w:rPr>
-        <w:t>0 &lt; s1.length, s2.length &lt;= 1000</w:t>
+        <w:t>0</w:t>
+      </w:r>
+      <w:proofErr w:type="gramEnd"/>
+      <w:r>
+        <w:rPr>
+          <w:rFonts w:ascii="Calibri" w:eastAsia="Times New Roman" w:hAnsi="Calibri" w:cs="Calibri"/>
+          <w:sz w:val="20"/>
+          <w:szCs w:val="20"/>
+        </w:rPr>
+        <w:t xml:space="preserve"> &lt; s1.length, s2.length &lt;= 1000</w:t>
       </w:r>
       <w:r>
         <w:rPr>
@@ -2478,11 +2760,19 @@
           <w:rFonts w:ascii="Calibri" w:eastAsia="Times New Roman" w:hAnsi="Calibri" w:cs="Calibri"/>
         </w:rPr>
       </w:pPr>
-      <w:r>
-        <w:rPr>
-          <w:rFonts w:ascii="Calibri" w:eastAsia="Times New Roman" w:hAnsi="Calibri" w:cs="Calibri"/>
-        </w:rPr>
-        <w:t xml:space="preserve">  All elements of each string will have an ASCII value in </w:t>
+      <w:proofErr w:type="gramStart"/>
+      <w:r>
+        <w:rPr>
+          <w:rFonts w:ascii="Calibri" w:eastAsia="Times New Roman" w:hAnsi="Calibri" w:cs="Calibri"/>
+        </w:rPr>
+        <w:t>  All</w:t>
+      </w:r>
+      <w:proofErr w:type="gramEnd"/>
+      <w:r>
+        <w:rPr>
+          <w:rFonts w:ascii="Calibri" w:eastAsia="Times New Roman" w:hAnsi="Calibri" w:cs="Calibri"/>
+        </w:rPr>
+        <w:t xml:space="preserve"> elements of each string will have an ASCII value in </w:t>
       </w:r>
       <w:r>
         <w:rPr>
@@ -2545,14 +2835,7 @@
           <w:rFonts w:ascii="Calibri" w:eastAsia="Times New Roman" w:hAnsi="Calibri" w:cs="Calibri"/>
           <w:b/>
         </w:rPr>
-        <w:t xml:space="preserve">- </w:t>
-      </w:r>
-      <w:r>
-        <w:rPr>
-          <w:rFonts w:ascii="Calibri" w:eastAsia="Times New Roman" w:hAnsi="Calibri" w:cs="Calibri"/>
-          <w:b/>
-        </w:rPr>
-        <w:t>Maximum Length of Pair Chain</w:t>
+        <w:t>- Maximum Length of Pair Chain</w:t>
       </w:r>
     </w:p>
     <w:p>
@@ -2896,14 +3179,6 @@
     </w:p>
     <w:p>
       <w:pPr>
-        <w:rPr>
-          <w:rFonts w:ascii="Calibri" w:eastAsia="Times New Roman" w:hAnsi="Calibri" w:cs="Calibri"/>
-          <w:b/>
-        </w:rPr>
-      </w:pPr>
-    </w:p>
-    <w:p>
-      <w:pPr>
         <w:pStyle w:val="NormalWeb"/>
         <w:rPr>
           <w:rFonts w:ascii="Calibri" w:hAnsi="Calibri" w:cs="Calibri"/>
@@ -3013,7 +3288,6 @@
           <w:rStyle w:val="Strong"/>
           <w:rFonts w:ascii="Calibri" w:hAnsi="Calibri" w:cs="Calibri"/>
         </w:rPr>
-        <w:lastRenderedPageBreak/>
         <w:t xml:space="preserve">Explanation: </w:t>
       </w:r>
       <w:r>
@@ -3207,6 +3481,7 @@
         </w:rPr>
         <w:t xml:space="preserve">Given an array of integers </w:t>
       </w:r>
+      <w:proofErr w:type="spellStart"/>
       <w:r>
         <w:rPr>
           <w:rFonts w:ascii="Calibri" w:eastAsia="Times New Roman" w:hAnsi="Calibri" w:cs="Calibri"/>
@@ -3215,6 +3490,7 @@
         </w:rPr>
         <w:t>nums</w:t>
       </w:r>
+      <w:proofErr w:type="spellEnd"/>
       <w:r>
         <w:rPr>
           <w:rFonts w:ascii="Calibri" w:eastAsia="Times New Roman" w:hAnsi="Calibri" w:cs="Calibri"/>
@@ -3308,7 +3584,25 @@
           <w:sz w:val="20"/>
           <w:szCs w:val="20"/>
         </w:rPr>
-        <w:t xml:space="preserve"> nums = [4, 3, 2, 3, 5, 2, 1], k = 4</w:t>
+        <w:t xml:space="preserve"> </w:t>
+      </w:r>
+      <w:proofErr w:type="spellStart"/>
+      <w:r>
+        <w:rPr>
+          <w:rFonts w:ascii="Calibri" w:eastAsia="Times New Roman" w:hAnsi="Calibri" w:cs="Calibri"/>
+          <w:sz w:val="20"/>
+          <w:szCs w:val="20"/>
+        </w:rPr>
+        <w:t>nums</w:t>
+      </w:r>
+      <w:proofErr w:type="spellEnd"/>
+      <w:r>
+        <w:rPr>
+          <w:rFonts w:ascii="Calibri" w:eastAsia="Times New Roman" w:hAnsi="Calibri" w:cs="Calibri"/>
+          <w:sz w:val="20"/>
+          <w:szCs w:val="20"/>
+        </w:rPr>
+        <w:t xml:space="preserve"> = [4, 3, 2, 3, 5, 2, 1], k = 4</w:t>
       </w:r>
     </w:p>
     <w:p>
@@ -3429,6 +3723,7 @@
           <w:rFonts w:ascii="Calibri" w:eastAsia="Times New Roman" w:hAnsi="Calibri" w:cs="Calibri"/>
         </w:rPr>
       </w:pPr>
+      <w:proofErr w:type="gramStart"/>
       <w:r>
         <w:rPr>
           <w:rFonts w:ascii="Calibri" w:eastAsia="Times New Roman" w:hAnsi="Calibri" w:cs="Calibri"/>
@@ -3441,7 +3736,52 @@
           <w:sz w:val="20"/>
           <w:szCs w:val="20"/>
         </w:rPr>
-        <w:t>1 &lt;= k &lt;= len(nums) &lt;= 16</w:t>
+        <w:t>1</w:t>
+      </w:r>
+      <w:proofErr w:type="gramEnd"/>
+      <w:r>
+        <w:rPr>
+          <w:rFonts w:ascii="Calibri" w:eastAsia="Times New Roman" w:hAnsi="Calibri" w:cs="Calibri"/>
+          <w:sz w:val="20"/>
+          <w:szCs w:val="20"/>
+        </w:rPr>
+        <w:t xml:space="preserve"> &lt;= k &lt;= </w:t>
+      </w:r>
+      <w:proofErr w:type="spellStart"/>
+      <w:r>
+        <w:rPr>
+          <w:rFonts w:ascii="Calibri" w:eastAsia="Times New Roman" w:hAnsi="Calibri" w:cs="Calibri"/>
+          <w:sz w:val="20"/>
+          <w:szCs w:val="20"/>
+        </w:rPr>
+        <w:t>len</w:t>
+      </w:r>
+      <w:proofErr w:type="spellEnd"/>
+      <w:r>
+        <w:rPr>
+          <w:rFonts w:ascii="Calibri" w:eastAsia="Times New Roman" w:hAnsi="Calibri" w:cs="Calibri"/>
+          <w:sz w:val="20"/>
+          <w:szCs w:val="20"/>
+        </w:rPr>
+        <w:t>(</w:t>
+      </w:r>
+      <w:proofErr w:type="spellStart"/>
+      <w:r>
+        <w:rPr>
+          <w:rFonts w:ascii="Calibri" w:eastAsia="Times New Roman" w:hAnsi="Calibri" w:cs="Calibri"/>
+          <w:sz w:val="20"/>
+          <w:szCs w:val="20"/>
+        </w:rPr>
+        <w:t>nums</w:t>
+      </w:r>
+      <w:proofErr w:type="spellEnd"/>
+      <w:r>
+        <w:rPr>
+          <w:rFonts w:ascii="Calibri" w:eastAsia="Times New Roman" w:hAnsi="Calibri" w:cs="Calibri"/>
+          <w:sz w:val="20"/>
+          <w:szCs w:val="20"/>
+        </w:rPr>
+        <w:t>) &lt;= 16</w:t>
       </w:r>
       <w:r>
         <w:rPr>
@@ -3456,6 +3796,7 @@
           <w:rFonts w:ascii="Calibri" w:eastAsia="Times New Roman" w:hAnsi="Calibri" w:cs="Calibri"/>
         </w:rPr>
       </w:pPr>
+      <w:proofErr w:type="gramStart"/>
       <w:r>
         <w:rPr>
           <w:rFonts w:ascii="Calibri" w:eastAsia="Times New Roman" w:hAnsi="Calibri" w:cs="Calibri"/>
@@ -3468,7 +3809,52 @@
           <w:sz w:val="20"/>
           <w:szCs w:val="20"/>
         </w:rPr>
-        <w:t>0 &lt; nums[i] &lt; 10000</w:t>
+        <w:t>0</w:t>
+      </w:r>
+      <w:proofErr w:type="gramEnd"/>
+      <w:r>
+        <w:rPr>
+          <w:rFonts w:ascii="Calibri" w:eastAsia="Times New Roman" w:hAnsi="Calibri" w:cs="Calibri"/>
+          <w:sz w:val="20"/>
+          <w:szCs w:val="20"/>
+        </w:rPr>
+        <w:t xml:space="preserve"> &lt; </w:t>
+      </w:r>
+      <w:proofErr w:type="spellStart"/>
+      <w:r>
+        <w:rPr>
+          <w:rFonts w:ascii="Calibri" w:eastAsia="Times New Roman" w:hAnsi="Calibri" w:cs="Calibri"/>
+          <w:sz w:val="20"/>
+          <w:szCs w:val="20"/>
+        </w:rPr>
+        <w:t>nums</w:t>
+      </w:r>
+      <w:proofErr w:type="spellEnd"/>
+      <w:r>
+        <w:rPr>
+          <w:rFonts w:ascii="Calibri" w:eastAsia="Times New Roman" w:hAnsi="Calibri" w:cs="Calibri"/>
+          <w:sz w:val="20"/>
+          <w:szCs w:val="20"/>
+        </w:rPr>
+        <w:t>[</w:t>
+      </w:r>
+      <w:proofErr w:type="spellStart"/>
+      <w:r>
+        <w:rPr>
+          <w:rFonts w:ascii="Calibri" w:eastAsia="Times New Roman" w:hAnsi="Calibri" w:cs="Calibri"/>
+          <w:sz w:val="20"/>
+          <w:szCs w:val="20"/>
+        </w:rPr>
+        <w:t>i</w:t>
+      </w:r>
+      <w:proofErr w:type="spellEnd"/>
+      <w:r>
+        <w:rPr>
+          <w:rFonts w:ascii="Calibri" w:eastAsia="Times New Roman" w:hAnsi="Calibri" w:cs="Calibri"/>
+          <w:sz w:val="20"/>
+          <w:szCs w:val="20"/>
+        </w:rPr>
+        <w:t>] &lt; 10000</w:t>
       </w:r>
       <w:r>
         <w:rPr>
@@ -3552,6 +3938,7 @@
         <w:rPr>
           <w:rFonts w:ascii="Calibri" w:hAnsi="Calibri" w:cs="Calibri"/>
         </w:rPr>
+        <w:lastRenderedPageBreak/>
         <w:t xml:space="preserve">Given a positive integer </w:t>
       </w:r>
       <w:r>
@@ -3728,7 +4115,6 @@
           <w:b/>
           <w:bCs/>
         </w:rPr>
-        <w:lastRenderedPageBreak/>
         <w:t>Input:</w:t>
       </w:r>
       <w:r>

</xml_diff>